<commit_message>
read distance field papers (might be interesting to implement for collision detection in the fluid simulation, but it might be to complicated for the scope of the thesis. Mostly because we need to create a distance field for the whole point cloud, don't know if the explained methods can handle this. However the second paper (Continuous collision detection between point and signed distance fields) does use a octree, which we might be able to incorporate into the already needed octree to represent the point cloud)
</commit_message>
<xml_diff>
--- a/Administration/ToDo's/7. ToDo 12-1 to 26-1.docx
+++ b/Administration/ToDo's/7. ToDo 12-1 to 26-1.docx
@@ -112,23 +112,26 @@
           <w:numId w:val="1"/>
         </w:numPr>
         <w:rPr>
-          <w:lang w:val="en-GB"/>
-        </w:rPr>
-      </w:pPr>
-      <w:r>
-        <w:rPr>
+          <w:strike/>
+          <w:lang w:val="en-GB"/>
+        </w:rPr>
+      </w:pPr>
+      <w:bookmarkStart w:id="0" w:name="_GoBack"/>
+      <w:r>
+        <w:rPr>
+          <w:strike/>
           <w:lang w:val="en-GB"/>
         </w:rPr>
         <w:t>Continuous</w:t>
       </w:r>
-      <w:bookmarkStart w:id="0" w:name="_GoBack"/>
+      <w:r>
+        <w:rPr>
+          <w:strike/>
+          <w:lang w:val="en-GB"/>
+        </w:rPr>
+        <w:t xml:space="preserve"> collision detection between point and signed distance fields</w:t>
+      </w:r>
       <w:bookmarkEnd w:id="0"/>
-      <w:r>
-        <w:rPr>
-          <w:lang w:val="en-GB"/>
-        </w:rPr>
-        <w:t xml:space="preserve"> collision detection between point and signed distance fields</w:t>
-      </w:r>
     </w:p>
     <w:p>
       <w:pPr>
@@ -143,9 +146,16 @@
       </w:pPr>
       <w:r>
         <w:rPr>
-          <w:lang w:val="en-GB"/>
-        </w:rPr>
-        <w:t>Distance fields for rapid collision detection in physically based modelling.</w:t>
+          <w:strike/>
+          <w:lang w:val="en-GB"/>
+        </w:rPr>
+        <w:t>Distance fields for rapid collision detection in physically based modelling</w:t>
+      </w:r>
+      <w:r>
+        <w:rPr>
+          <w:lang w:val="en-GB"/>
+        </w:rPr>
+        <w:t>.</w:t>
       </w:r>
     </w:p>
     <w:p>

</xml_diff>